<commit_message>
Compiled program and ran test cases. Added comments to fields.
</commit_message>
<xml_diff>
--- a/Week_4/Parking_System_Classes_JosephDiBiasi.docx
+++ b/Week_4/Parking_System_Classes_JosephDiBiasi.docx
@@ -53,7 +53,35 @@
         <w:rPr>
           <w:rFonts w:ascii="Calibri" w:hAnsi="Calibri" w:cs="Calibri"/>
         </w:rPr>
-        <w:t>Object-Oriented Mthd &amp;Pgm I</w:t>
+        <w:t xml:space="preserve">Object-Oriented </w:t>
+      </w:r>
+      <w:proofErr w:type="spellStart"/>
+      <w:r>
+        <w:rPr>
+          <w:rFonts w:ascii="Calibri" w:hAnsi="Calibri" w:cs="Calibri"/>
+        </w:rPr>
+        <w:t>Mthd</w:t>
+      </w:r>
+      <w:proofErr w:type="spellEnd"/>
+      <w:r>
+        <w:rPr>
+          <w:rFonts w:ascii="Calibri" w:hAnsi="Calibri" w:cs="Calibri"/>
+        </w:rPr>
+        <w:t xml:space="preserve"> &amp;</w:t>
+      </w:r>
+      <w:proofErr w:type="spellStart"/>
+      <w:r>
+        <w:rPr>
+          <w:rFonts w:ascii="Calibri" w:hAnsi="Calibri" w:cs="Calibri"/>
+        </w:rPr>
+        <w:t>Pgm</w:t>
+      </w:r>
+      <w:proofErr w:type="spellEnd"/>
+      <w:r>
+        <w:rPr>
+          <w:rFonts w:ascii="Calibri" w:hAnsi="Calibri" w:cs="Calibri"/>
+        </w:rPr>
+        <w:t xml:space="preserve"> I</w:t>
       </w:r>
     </w:p>
     <w:p>
@@ -418,7 +446,31 @@
         <w:rPr>
           <w:rFonts w:ascii="Calibri" w:hAnsi="Calibri" w:cs="Calibri"/>
         </w:rPr>
-        <w:t>Class design was based around understanding the default fields and the relationships they implied</w:t>
+        <w:t>Class</w:t>
+      </w:r>
+      <w:r>
+        <w:rPr>
+          <w:rFonts w:ascii="Calibri" w:hAnsi="Calibri" w:cs="Calibri"/>
+        </w:rPr>
+        <w:t xml:space="preserve">es were located in a maven project. </w:t>
+      </w:r>
+      <w:r>
+        <w:rPr>
+          <w:rFonts w:ascii="Calibri" w:hAnsi="Calibri" w:cs="Calibri"/>
+        </w:rPr>
+        <w:t xml:space="preserve"> </w:t>
+      </w:r>
+      <w:r>
+        <w:rPr>
+          <w:rFonts w:ascii="Calibri" w:hAnsi="Calibri" w:cs="Calibri"/>
+        </w:rPr>
+        <w:t>D</w:t>
+      </w:r>
+      <w:r>
+        <w:rPr>
+          <w:rFonts w:ascii="Calibri" w:hAnsi="Calibri" w:cs="Calibri"/>
+        </w:rPr>
+        <w:t>esign was based around understanding the default fields and the relationships they implied</w:t>
       </w:r>
       <w:r>
         <w:rPr>
@@ -472,7 +524,7 @@
         <w:rPr>
           <w:rFonts w:ascii="Calibri" w:hAnsi="Calibri" w:cs="Calibri"/>
         </w:rPr>
-        <w:t>C</w:t>
+        <w:t>c</w:t>
       </w:r>
       <w:r>
         <w:rPr>
@@ -520,7 +572,93 @@
         <w:rPr>
           <w:rFonts w:ascii="Calibri" w:hAnsi="Calibri" w:cs="Calibri"/>
         </w:rPr>
-        <w:t xml:space="preserve">ffice to easily retrieve all the information needed for a car based on its license field, which will also be unique. This hash map pattern was carried over when the Car class was fleshed out. </w:t>
+        <w:t>ffice to easily retrieve all the information needed for a car based on its license field, which will also be unique. This hash map pattern was carried over when the</w:t>
+      </w:r>
+      <w:r>
+        <w:rPr>
+          <w:rFonts w:ascii="Calibri" w:hAnsi="Calibri" w:cs="Calibri"/>
+        </w:rPr>
+        <w:t xml:space="preserve"> c</w:t>
+      </w:r>
+      <w:r>
+        <w:rPr>
+          <w:rFonts w:ascii="Calibri" w:hAnsi="Calibri" w:cs="Calibri"/>
+        </w:rPr>
+        <w:t xml:space="preserve">ar class was fleshed out. </w:t>
+      </w:r>
+    </w:p>
+    <w:p>
+      <w:pPr>
+        <w:spacing w:line="480" w:lineRule="auto"/>
+        <w:rPr>
+          <w:rFonts w:ascii="Calibri" w:hAnsi="Calibri" w:cs="Calibri"/>
+        </w:rPr>
+      </w:pPr>
+      <w:r>
+        <w:rPr>
+          <w:rFonts w:ascii="Calibri" w:hAnsi="Calibri" w:cs="Calibri"/>
+          <w:noProof/>
+        </w:rPr>
+        <w:lastRenderedPageBreak/>
+        <w:drawing>
+          <wp:inline distT="0" distB="0" distL="0" distR="0" wp14:anchorId="1C69D731" wp14:editId="5E2F44B0">
+            <wp:extent cx="5943600" cy="2420620"/>
+            <wp:effectExtent l="0" t="0" r="0" b="0"/>
+            <wp:docPr id="257281787" name="Picture 2" descr="A screen shot of a computer program&#10;&#10;AI-generated content may be incorrect."/>
+            <wp:cNvGraphicFramePr>
+              <a:graphicFrameLocks xmlns:a="http://schemas.openxmlformats.org/drawingml/2006/main" noChangeAspect="1"/>
+            </wp:cNvGraphicFramePr>
+            <a:graphic xmlns:a="http://schemas.openxmlformats.org/drawingml/2006/main">
+              <a:graphicData uri="http://schemas.openxmlformats.org/drawingml/2006/picture">
+                <pic:pic xmlns:pic="http://schemas.openxmlformats.org/drawingml/2006/picture">
+                  <pic:nvPicPr>
+                    <pic:cNvPr id="257281787" name="Picture 2" descr="A screen shot of a computer program&#10;&#10;AI-generated content may be incorrect."/>
+                    <pic:cNvPicPr/>
+                  </pic:nvPicPr>
+                  <pic:blipFill>
+                    <a:blip r:embed="rId8">
+                      <a:extLst>
+                        <a:ext uri="{28A0092B-C50C-407E-A947-70E740481C1C}">
+                          <a14:useLocalDpi xmlns:a14="http://schemas.microsoft.com/office/drawing/2010/main" val="0"/>
+                        </a:ext>
+                      </a:extLst>
+                    </a:blip>
+                    <a:stretch>
+                      <a:fillRect/>
+                    </a:stretch>
+                  </pic:blipFill>
+                  <pic:spPr>
+                    <a:xfrm>
+                      <a:off x="0" y="0"/>
+                      <a:ext cx="5943600" cy="2420620"/>
+                    </a:xfrm>
+                    <a:prstGeom prst="rect">
+                      <a:avLst/>
+                    </a:prstGeom>
+                  </pic:spPr>
+                </pic:pic>
+              </a:graphicData>
+            </a:graphic>
+          </wp:inline>
+        </w:drawing>
+      </w:r>
+    </w:p>
+    <w:p>
+      <w:pPr>
+        <w:spacing w:line="480" w:lineRule="auto"/>
+        <w:rPr>
+          <w:rFonts w:ascii="Calibri" w:hAnsi="Calibri" w:cs="Calibri"/>
+          <w:sz w:val="20"/>
+          <w:szCs w:val="20"/>
+        </w:rPr>
+      </w:pPr>
+      <w:r>
+        <w:rPr>
+          <w:rFonts w:ascii="Calibri" w:hAnsi="Calibri" w:cs="Calibri"/>
+          <w:sz w:val="20"/>
+          <w:szCs w:val="20"/>
+        </w:rPr>
+        <w:t>Figure 1. Compiling Maven Project</w:t>
       </w:r>
     </w:p>
     <w:p>
@@ -535,7 +673,19 @@
           <w:rFonts w:ascii="Calibri" w:hAnsi="Calibri" w:cs="Calibri"/>
         </w:rPr>
         <w:tab/>
-        <w:t xml:space="preserve">The Car </w:t>
+        <w:t xml:space="preserve">The </w:t>
+      </w:r>
+      <w:r>
+        <w:rPr>
+          <w:rFonts w:ascii="Calibri" w:hAnsi="Calibri" w:cs="Calibri"/>
+        </w:rPr>
+        <w:t>c</w:t>
+      </w:r>
+      <w:r>
+        <w:rPr>
+          <w:rFonts w:ascii="Calibri" w:hAnsi="Calibri" w:cs="Calibri"/>
+        </w:rPr>
+        <w:t xml:space="preserve">ar </w:t>
       </w:r>
       <w:r>
         <w:rPr>
@@ -565,7 +715,31 @@
         <w:rPr>
           <w:rFonts w:ascii="Calibri" w:hAnsi="Calibri" w:cs="Calibri"/>
         </w:rPr>
-        <w:t xml:space="preserve"> Having these methods located in the Car object itself made it easier to</w:t>
+        <w:t xml:space="preserve"> </w:t>
+      </w:r>
+      <w:r>
+        <w:rPr>
+          <w:rFonts w:ascii="Calibri" w:hAnsi="Calibri" w:cs="Calibri"/>
+        </w:rPr>
+        <w:t>Locating these methods</w:t>
+      </w:r>
+      <w:r>
+        <w:rPr>
+          <w:rFonts w:ascii="Calibri" w:hAnsi="Calibri" w:cs="Calibri"/>
+        </w:rPr>
+        <w:t xml:space="preserve"> in the</w:t>
+      </w:r>
+      <w:r>
+        <w:rPr>
+          <w:rFonts w:ascii="Calibri" w:hAnsi="Calibri" w:cs="Calibri"/>
+        </w:rPr>
+        <w:t xml:space="preserve"> c</w:t>
+      </w:r>
+      <w:r>
+        <w:rPr>
+          <w:rFonts w:ascii="Calibri" w:hAnsi="Calibri" w:cs="Calibri"/>
+        </w:rPr>
+        <w:t>ar object itself made it easier to</w:t>
       </w:r>
       <w:r>
         <w:rPr>
@@ -589,7 +763,7 @@
         <w:rPr>
           <w:rFonts w:ascii="Calibri" w:hAnsi="Calibri" w:cs="Calibri"/>
         </w:rPr>
-        <w:t xml:space="preserve"> monthly bill the parking office need</w:t>
+        <w:t xml:space="preserve"> monthly bill the parking office send</w:t>
       </w:r>
       <w:r>
         <w:rPr>
@@ -601,7 +775,7 @@
         <w:rPr>
           <w:rFonts w:ascii="Calibri" w:hAnsi="Calibri" w:cs="Calibri"/>
         </w:rPr>
-        <w:t xml:space="preserve"> to send to customers each mont</w:t>
+        <w:t xml:space="preserve"> to customers each mont</w:t>
       </w:r>
       <w:r>
         <w:rPr>
@@ -619,26 +793,136 @@
         <w:rPr>
           <w:rFonts w:ascii="Calibri" w:hAnsi="Calibri" w:cs="Calibri"/>
         </w:rPr>
-        <w:t xml:space="preserve">which kept track of the fee for each lot individually using </w:t>
+        <w:t xml:space="preserve">which kept track of the fee for each lot individually using the lot id. The </w:t>
+      </w:r>
+      <w:r>
+        <w:rPr>
+          <w:rFonts w:ascii="Calibri" w:hAnsi="Calibri" w:cs="Calibri"/>
+        </w:rPr>
+        <w:t xml:space="preserve">parking lot fees </w:t>
+      </w:r>
+      <w:r>
+        <w:rPr>
+          <w:rFonts w:ascii="Calibri" w:hAnsi="Calibri" w:cs="Calibri"/>
+        </w:rPr>
+        <w:t>were able to be stored in one fashion while the logic was handled elsewhere</w:t>
+      </w:r>
+      <w:r>
+        <w:rPr>
+          <w:rFonts w:ascii="Calibri" w:hAnsi="Calibri" w:cs="Calibri"/>
+        </w:rPr>
+        <w:t xml:space="preserve">. </w:t>
+      </w:r>
+      <w:r>
+        <w:rPr>
+          <w:rFonts w:ascii="Calibri" w:hAnsi="Calibri" w:cs="Calibri"/>
+        </w:rPr>
+        <w:t>The car class could then calculate the total monthly fee using this information and apply the compact car discount if necessary.</w:t>
+      </w:r>
+      <w:r>
+        <w:rPr>
+          <w:rFonts w:ascii="Calibri" w:hAnsi="Calibri" w:cs="Calibri"/>
+        </w:rPr>
+        <w:t xml:space="preserve"> </w:t>
+      </w:r>
+      <w:r>
+        <w:rPr>
+          <w:rFonts w:ascii="Calibri" w:hAnsi="Calibri" w:cs="Calibri"/>
+        </w:rPr>
+        <w:t>The</w:t>
+      </w:r>
+      <w:r>
+        <w:rPr>
+          <w:rFonts w:ascii="Calibri" w:hAnsi="Calibri" w:cs="Calibri"/>
+        </w:rPr>
+        <w:t xml:space="preserve"> customer class </w:t>
+      </w:r>
+      <w:r>
+        <w:rPr>
+          <w:rFonts w:ascii="Calibri" w:hAnsi="Calibri" w:cs="Calibri"/>
+        </w:rPr>
+        <w:t xml:space="preserve">was then able </w:t>
+      </w:r>
+      <w:r>
+        <w:rPr>
+          <w:rFonts w:ascii="Calibri" w:hAnsi="Calibri" w:cs="Calibri"/>
+        </w:rPr>
+        <w:t>to retrieve an aggregate of its total car</w:t>
+      </w:r>
+      <w:r>
+        <w:rPr>
+          <w:rFonts w:ascii="Calibri" w:hAnsi="Calibri" w:cs="Calibri"/>
+        </w:rPr>
+        <w:t xml:space="preserve"> permit</w:t>
+      </w:r>
+      <w:r>
+        <w:rPr>
+          <w:rFonts w:ascii="Calibri" w:hAnsi="Calibri" w:cs="Calibri"/>
+        </w:rPr>
+        <w:t xml:space="preserve"> fees instead of worrying about which totals may need a discount.</w:t>
+      </w:r>
+    </w:p>
+    <w:p>
+      <w:pPr>
+        <w:spacing w:line="480" w:lineRule="auto"/>
+        <w:rPr>
+          <w:rFonts w:ascii="Calibri" w:hAnsi="Calibri" w:cs="Calibri"/>
+        </w:rPr>
+      </w:pPr>
+      <w:r>
+        <w:rPr>
+          <w:rFonts w:ascii="Calibri" w:hAnsi="Calibri" w:cs="Calibri"/>
+        </w:rPr>
+        <w:tab/>
+      </w:r>
+      <w:r>
+        <w:rPr>
+          <w:rFonts w:ascii="Calibri" w:hAnsi="Calibri" w:cs="Calibri"/>
+        </w:rPr>
+        <w:t xml:space="preserve">The parking lot </w:t>
+      </w:r>
+      <w:r>
+        <w:rPr>
+          <w:rFonts w:ascii="Calibri" w:hAnsi="Calibri" w:cs="Calibri"/>
+        </w:rPr>
+        <w:t xml:space="preserve">class was the last piece of core logic. Here the main two methods were around entry and exit of cars. Both methods included a lot of validation that would throw errors if </w:t>
+      </w:r>
+      <w:r>
+        <w:rPr>
+          <w:rFonts w:ascii="Calibri" w:hAnsi="Calibri" w:cs="Calibri"/>
+        </w:rPr>
+        <w:t>conditions</w:t>
+      </w:r>
+      <w:r>
+        <w:rPr>
+          <w:rFonts w:ascii="Calibri" w:hAnsi="Calibri" w:cs="Calibri"/>
+        </w:rPr>
+        <w:t xml:space="preserve"> </w:t>
+      </w:r>
+      <w:r>
+        <w:rPr>
+          <w:rFonts w:ascii="Calibri" w:hAnsi="Calibri" w:cs="Calibri"/>
+        </w:rPr>
+        <w:t>were</w:t>
+      </w:r>
+      <w:r>
+        <w:rPr>
+          <w:rFonts w:ascii="Calibri" w:hAnsi="Calibri" w:cs="Calibri"/>
+        </w:rPr>
+        <w:t xml:space="preserve"> not met. This was an attempt to catch potential hurdles involved with parking such as a customer attempting to use an expired permit or parking in a full lot. Entry and exit </w:t>
       </w:r>
       <w:r>
         <w:rPr>
           <w:rFonts w:ascii="Calibri" w:hAnsi="Calibri" w:cs="Calibri"/>
         </w:rPr>
         <w:lastRenderedPageBreak/>
-        <w:t xml:space="preserve">the lot id. The </w:t>
-      </w:r>
-      <w:r>
-        <w:rPr>
-          <w:rFonts w:ascii="Calibri" w:hAnsi="Calibri" w:cs="Calibri"/>
-        </w:rPr>
-        <w:t xml:space="preserve">parking lot fees </w:t>
-      </w:r>
-      <w:r>
-        <w:rPr>
-          <w:rFonts w:ascii="Calibri" w:hAnsi="Calibri" w:cs="Calibri"/>
-        </w:rPr>
-        <w:t>were able to be stored in one fashion while the logic was handled elsewhere</w:t>
+        <w:t>parking lots shared some logic</w:t>
+      </w:r>
+      <w:r>
+        <w:rPr>
+          <w:rFonts w:ascii="Calibri" w:hAnsi="Calibri" w:cs="Calibri"/>
+        </w:rPr>
+        <w:t xml:space="preserve"> common to both but differed in how the daily or hourly rate was charged</w:t>
       </w:r>
       <w:r>
         <w:rPr>
@@ -650,7 +934,7 @@
         <w:rPr>
           <w:rFonts w:ascii="Calibri" w:hAnsi="Calibri" w:cs="Calibri"/>
         </w:rPr>
-        <w:t>The car class could then calculate the total monthly fee using this information and apply the compact car discount if necessary.</w:t>
+        <w:t>A final method was designed to update daily parking lot fees for overnight parking customers.</w:t>
       </w:r>
       <w:r>
         <w:rPr>
@@ -662,116 +946,6 @@
         <w:rPr>
           <w:rFonts w:ascii="Calibri" w:hAnsi="Calibri" w:cs="Calibri"/>
         </w:rPr>
-        <w:t>The</w:t>
-      </w:r>
-      <w:r>
-        <w:rPr>
-          <w:rFonts w:ascii="Calibri" w:hAnsi="Calibri" w:cs="Calibri"/>
-        </w:rPr>
-        <w:t xml:space="preserve"> customer class </w:t>
-      </w:r>
-      <w:r>
-        <w:rPr>
-          <w:rFonts w:ascii="Calibri" w:hAnsi="Calibri" w:cs="Calibri"/>
-        </w:rPr>
-        <w:t xml:space="preserve">was then able </w:t>
-      </w:r>
-      <w:r>
-        <w:rPr>
-          <w:rFonts w:ascii="Calibri" w:hAnsi="Calibri" w:cs="Calibri"/>
-        </w:rPr>
-        <w:t>to retrieve an aggregate of its total car</w:t>
-      </w:r>
-      <w:r>
-        <w:rPr>
-          <w:rFonts w:ascii="Calibri" w:hAnsi="Calibri" w:cs="Calibri"/>
-        </w:rPr>
-        <w:t xml:space="preserve"> permit</w:t>
-      </w:r>
-      <w:r>
-        <w:rPr>
-          <w:rFonts w:ascii="Calibri" w:hAnsi="Calibri" w:cs="Calibri"/>
-        </w:rPr>
-        <w:t xml:space="preserve"> fees instead of worrying about which totals may need a discount.</w:t>
-      </w:r>
-    </w:p>
-    <w:p>
-      <w:pPr>
-        <w:spacing w:line="480" w:lineRule="auto"/>
-        <w:rPr>
-          <w:rFonts w:ascii="Calibri" w:hAnsi="Calibri" w:cs="Calibri"/>
-        </w:rPr>
-      </w:pPr>
-      <w:r>
-        <w:rPr>
-          <w:rFonts w:ascii="Calibri" w:hAnsi="Calibri" w:cs="Calibri"/>
-        </w:rPr>
-        <w:tab/>
-      </w:r>
-      <w:r>
-        <w:rPr>
-          <w:rFonts w:ascii="Calibri" w:hAnsi="Calibri" w:cs="Calibri"/>
-        </w:rPr>
-        <w:t xml:space="preserve">The parking lot </w:t>
-      </w:r>
-      <w:r>
-        <w:rPr>
-          <w:rFonts w:ascii="Calibri" w:hAnsi="Calibri" w:cs="Calibri"/>
-        </w:rPr>
-        <w:t xml:space="preserve">class was the last piece of core logic. Here the main two methods were around entry and exit of cars. Both methods included a lot of validation that would throw errors if </w:t>
-      </w:r>
-      <w:r>
-        <w:rPr>
-          <w:rFonts w:ascii="Calibri" w:hAnsi="Calibri" w:cs="Calibri"/>
-        </w:rPr>
-        <w:t>conditions</w:t>
-      </w:r>
-      <w:r>
-        <w:rPr>
-          <w:rFonts w:ascii="Calibri" w:hAnsi="Calibri" w:cs="Calibri"/>
-        </w:rPr>
-        <w:t xml:space="preserve"> </w:t>
-      </w:r>
-      <w:r>
-        <w:rPr>
-          <w:rFonts w:ascii="Calibri" w:hAnsi="Calibri" w:cs="Calibri"/>
-        </w:rPr>
-        <w:t>were</w:t>
-      </w:r>
-      <w:r>
-        <w:rPr>
-          <w:rFonts w:ascii="Calibri" w:hAnsi="Calibri" w:cs="Calibri"/>
-        </w:rPr>
-        <w:t xml:space="preserve"> not met. This was an attempt to catch potential hurdles involved with parking such as a customer attempting to use an expired permit or parking in a full lot. Entry and exit parking lots shared some logic</w:t>
-      </w:r>
-      <w:r>
-        <w:rPr>
-          <w:rFonts w:ascii="Calibri" w:hAnsi="Calibri" w:cs="Calibri"/>
-        </w:rPr>
-        <w:t xml:space="preserve"> common to both but differed in how the daily or hourly rate was charged</w:t>
-      </w:r>
-      <w:r>
-        <w:rPr>
-          <w:rFonts w:ascii="Calibri" w:hAnsi="Calibri" w:cs="Calibri"/>
-        </w:rPr>
-        <w:t xml:space="preserve">. </w:t>
-      </w:r>
-      <w:r>
-        <w:rPr>
-          <w:rFonts w:ascii="Calibri" w:hAnsi="Calibri" w:cs="Calibri"/>
-        </w:rPr>
-        <w:t>A final method was designed to update daily parking lot fees for overnight parking customers.</w:t>
-      </w:r>
-      <w:r>
-        <w:rPr>
-          <w:rFonts w:ascii="Calibri" w:hAnsi="Calibri" w:cs="Calibri"/>
-        </w:rPr>
-        <w:t xml:space="preserve"> </w:t>
-      </w:r>
-      <w:r>
-        <w:rPr>
-          <w:rFonts w:ascii="Calibri" w:hAnsi="Calibri" w:cs="Calibri"/>
-        </w:rPr>
         <w:t>Microsoft copilot was used to generate swift test coverage</w:t>
       </w:r>
       <w:r>
@@ -785,6 +959,79 @@
           <w:rFonts w:ascii="Calibri" w:hAnsi="Calibri" w:cs="Calibri"/>
         </w:rPr>
         <w:t>. These tests were then validated and corrected as needed.</w:t>
+      </w:r>
+    </w:p>
+    <w:p>
+      <w:pPr>
+        <w:spacing w:line="480" w:lineRule="auto"/>
+        <w:rPr>
+          <w:rFonts w:ascii="Calibri" w:hAnsi="Calibri" w:cs="Calibri"/>
+        </w:rPr>
+      </w:pPr>
+      <w:r>
+        <w:rPr>
+          <w:rFonts w:ascii="Calibri" w:hAnsi="Calibri" w:cs="Calibri"/>
+          <w:noProof/>
+        </w:rPr>
+        <w:drawing>
+          <wp:inline distT="0" distB="0" distL="0" distR="0" wp14:anchorId="6B1E627D" wp14:editId="39384CAA">
+            <wp:extent cx="5534247" cy="2644140"/>
+            <wp:effectExtent l="0" t="0" r="9525" b="3810"/>
+            <wp:docPr id="401628621" name="Picture 1" descr="Test Case Results"/>
+            <wp:cNvGraphicFramePr>
+              <a:graphicFrameLocks xmlns:a="http://schemas.openxmlformats.org/drawingml/2006/main" noChangeAspect="1"/>
+            </wp:cNvGraphicFramePr>
+            <a:graphic xmlns:a="http://schemas.openxmlformats.org/drawingml/2006/main">
+              <a:graphicData uri="http://schemas.openxmlformats.org/drawingml/2006/picture">
+                <pic:pic xmlns:pic="http://schemas.openxmlformats.org/drawingml/2006/picture">
+                  <pic:nvPicPr>
+                    <pic:cNvPr id="401628621" name="Picture 1" descr="Test Case Results"/>
+                    <pic:cNvPicPr/>
+                  </pic:nvPicPr>
+                  <pic:blipFill>
+                    <a:blip r:embed="rId9">
+                      <a:extLst>
+                        <a:ext uri="{28A0092B-C50C-407E-A947-70E740481C1C}">
+                          <a14:useLocalDpi xmlns:a14="http://schemas.microsoft.com/office/drawing/2010/main" val="0"/>
+                        </a:ext>
+                      </a:extLst>
+                    </a:blip>
+                    <a:stretch>
+                      <a:fillRect/>
+                    </a:stretch>
+                  </pic:blipFill>
+                  <pic:spPr>
+                    <a:xfrm>
+                      <a:off x="0" y="0"/>
+                      <a:ext cx="5536426" cy="2645181"/>
+                    </a:xfrm>
+                    <a:prstGeom prst="rect">
+                      <a:avLst/>
+                    </a:prstGeom>
+                  </pic:spPr>
+                </pic:pic>
+              </a:graphicData>
+            </a:graphic>
+          </wp:inline>
+        </w:drawing>
+      </w:r>
+    </w:p>
+    <w:p>
+      <w:pPr>
+        <w:spacing w:line="480" w:lineRule="auto"/>
+        <w:rPr>
+          <w:rFonts w:ascii="Calibri" w:hAnsi="Calibri" w:cs="Calibri"/>
+          <w:sz w:val="20"/>
+          <w:szCs w:val="20"/>
+        </w:rPr>
+      </w:pPr>
+      <w:r>
+        <w:rPr>
+          <w:rFonts w:ascii="Calibri" w:hAnsi="Calibri" w:cs="Calibri"/>
+          <w:sz w:val="20"/>
+          <w:szCs w:val="20"/>
+        </w:rPr>
+        <w:t>Figure 2. Test Case Results</w:t>
       </w:r>
     </w:p>
     <w:p>
@@ -1082,25 +1329,6 @@
     <w:p>
       <w:pPr>
         <w:spacing w:line="480" w:lineRule="auto"/>
-        <w:ind w:firstLine="720"/>
-        <w:rPr>
-          <w:rFonts w:ascii="Calibri" w:hAnsi="Calibri" w:cs="Calibri"/>
-        </w:rPr>
-      </w:pPr>
-    </w:p>
-    <w:p>
-      <w:pPr>
-        <w:spacing w:line="480" w:lineRule="auto"/>
-        <w:ind w:firstLine="720"/>
-        <w:rPr>
-          <w:rFonts w:ascii="Calibri" w:hAnsi="Calibri" w:cs="Calibri"/>
-        </w:rPr>
-      </w:pPr>
-    </w:p>
-    <w:p>
-      <w:pPr>
-        <w:spacing w:line="480" w:lineRule="auto"/>
-        <w:ind w:firstLine="720"/>
         <w:rPr>
           <w:rFonts w:ascii="Calibri" w:hAnsi="Calibri" w:cs="Calibri"/>
         </w:rPr>
@@ -1120,6 +1348,7 @@
           <w:b/>
           <w:bCs/>
         </w:rPr>
+        <w:lastRenderedPageBreak/>
         <w:t>References</w:t>
       </w:r>
     </w:p>

</xml_diff>

<commit_message>
Adding test case and sequence diagram photos,
</commit_message>
<xml_diff>
--- a/Week_4/Parking_System_Classes_JosephDiBiasi.docx
+++ b/Week_4/Parking_System_Classes_JosephDiBiasi.docx
@@ -17,7 +17,7 @@
           <w:b/>
           <w:bCs/>
         </w:rPr>
-        <w:t>Parking System Use Cases</w:t>
+        <w:t xml:space="preserve">More </w:t>
       </w:r>
       <w:r>
         <w:rPr>
@@ -25,7 +25,15 @@
           <w:b/>
           <w:bCs/>
         </w:rPr>
-        <w:t xml:space="preserve"> Reflection</w:t>
+        <w:t>Parking System</w:t>
+      </w:r>
+      <w:r>
+        <w:rPr>
+          <w:rFonts w:ascii="Calibri" w:hAnsi="Calibri" w:cs="Calibri"/>
+          <w:b/>
+          <w:bCs/>
+        </w:rPr>
+        <w:t>s</w:t>
       </w:r>
     </w:p>
     <w:p>
@@ -53,35 +61,7 @@
         <w:rPr>
           <w:rFonts w:ascii="Calibri" w:hAnsi="Calibri" w:cs="Calibri"/>
         </w:rPr>
-        <w:t xml:space="preserve">Object-Oriented </w:t>
-      </w:r>
-      <w:proofErr w:type="spellStart"/>
-      <w:r>
-        <w:rPr>
-          <w:rFonts w:ascii="Calibri" w:hAnsi="Calibri" w:cs="Calibri"/>
-        </w:rPr>
-        <w:t>Mthd</w:t>
-      </w:r>
-      <w:proofErr w:type="spellEnd"/>
-      <w:r>
-        <w:rPr>
-          <w:rFonts w:ascii="Calibri" w:hAnsi="Calibri" w:cs="Calibri"/>
-        </w:rPr>
-        <w:t xml:space="preserve"> &amp;</w:t>
-      </w:r>
-      <w:proofErr w:type="spellStart"/>
-      <w:r>
-        <w:rPr>
-          <w:rFonts w:ascii="Calibri" w:hAnsi="Calibri" w:cs="Calibri"/>
-        </w:rPr>
-        <w:t>Pgm</w:t>
-      </w:r>
-      <w:proofErr w:type="spellEnd"/>
-      <w:r>
-        <w:rPr>
-          <w:rFonts w:ascii="Calibri" w:hAnsi="Calibri" w:cs="Calibri"/>
-        </w:rPr>
-        <w:t xml:space="preserve"> I</w:t>
+        <w:t>Object-Oriented Mthd &amp;Pgm I</w:t>
       </w:r>
     </w:p>
     <w:p>
@@ -223,7 +203,7 @@
         <w:rPr>
           <w:rFonts w:ascii="Calibri" w:hAnsi="Calibri" w:cs="Calibri"/>
         </w:rPr>
-        <w:t>3</w:t>
+        <w:t>18</w:t>
       </w:r>
       <w:r>
         <w:rPr>
@@ -278,15 +258,14 @@
           <w:rFonts w:ascii="Calibri" w:hAnsi="Calibri" w:cs="Calibri"/>
           <w:color w:val="000000"/>
         </w:rPr>
-        <w:t>Dean: Michael J. McGuire</w:t>
-      </w:r>
-      <w:r>
-        <w:rPr>
-          <w:rFonts w:ascii="Calibri" w:hAnsi="Calibri" w:cs="Calibri"/>
-          <w:b/>
-          <w:bCs/>
-        </w:rPr>
-        <w:t xml:space="preserve"> </w:t>
+        <w:t xml:space="preserve">Dean: </w:t>
+      </w:r>
+      <w:r>
+        <w:rPr>
+          <w:rFonts w:ascii="Calibri" w:hAnsi="Calibri" w:cs="Calibri"/>
+          <w:color w:val="000000"/>
+        </w:rPr>
+        <w:t>Bobbie Kite</w:t>
       </w:r>
       <w:r>
         <w:rPr>
@@ -359,43 +338,73 @@
         <w:rPr>
           <w:rFonts w:ascii="Calibri" w:hAnsi="Calibri" w:cs="Calibri"/>
         </w:rPr>
-        <w:t xml:space="preserve">The university parking system centers around the interaction between the three main classes: </w:t>
-      </w:r>
-      <w:r>
-        <w:rPr>
-          <w:rFonts w:ascii="Calibri" w:hAnsi="Calibri" w:cs="Calibri"/>
-        </w:rPr>
-        <w:t>car</w:t>
-      </w:r>
-      <w:r>
-        <w:rPr>
-          <w:rFonts w:ascii="Calibri" w:hAnsi="Calibri" w:cs="Calibri"/>
-        </w:rPr>
-        <w:t xml:space="preserve">, </w:t>
-      </w:r>
-      <w:r>
-        <w:rPr>
-          <w:rFonts w:ascii="Calibri" w:hAnsi="Calibri" w:cs="Calibri"/>
-        </w:rPr>
-        <w:t>customer</w:t>
-      </w:r>
-      <w:r>
-        <w:rPr>
-          <w:rFonts w:ascii="Calibri" w:hAnsi="Calibri" w:cs="Calibri"/>
-        </w:rPr>
-        <w:t xml:space="preserve">, and </w:t>
-      </w:r>
-      <w:r>
-        <w:rPr>
-          <w:rFonts w:ascii="Calibri" w:hAnsi="Calibri" w:cs="Calibri"/>
-        </w:rPr>
-        <w:t>parking lot</w:t>
-      </w:r>
-      <w:r>
-        <w:rPr>
-          <w:rFonts w:ascii="Calibri" w:hAnsi="Calibri" w:cs="Calibri"/>
-        </w:rPr>
-        <w:t xml:space="preserve">. These classes are a continuation of the previous work designing the use cases for this system. As such, the core concept remains the same. These classes need to let the university register customer cars, scan permits of registered cars, and bill customers monthly </w:t>
+        <w:t xml:space="preserve">The university parking system </w:t>
+      </w:r>
+      <w:r>
+        <w:rPr>
+          <w:rFonts w:ascii="Calibri" w:hAnsi="Calibri" w:cs="Calibri"/>
+        </w:rPr>
+        <w:t>design has changed with the addition of the parking office, parking charge, and money classes</w:t>
+      </w:r>
+      <w:r>
+        <w:rPr>
+          <w:rFonts w:ascii="Calibri" w:hAnsi="Calibri" w:cs="Calibri"/>
+        </w:rPr>
+        <w:t>.</w:t>
+      </w:r>
+      <w:r>
+        <w:rPr>
+          <w:rFonts w:ascii="Calibri" w:hAnsi="Calibri" w:cs="Calibri"/>
+        </w:rPr>
+        <w:t xml:space="preserve"> Functionality that was previously located in separate classes have now been consolidated into the central parking office class. T</w:t>
+      </w:r>
+      <w:r>
+        <w:rPr>
+          <w:rFonts w:ascii="Calibri" w:hAnsi="Calibri" w:cs="Calibri"/>
+        </w:rPr>
+        <w:t xml:space="preserve">he core </w:t>
+      </w:r>
+      <w:r>
+        <w:rPr>
+          <w:rFonts w:ascii="Calibri" w:hAnsi="Calibri" w:cs="Calibri"/>
+        </w:rPr>
+        <w:t>functionality</w:t>
+      </w:r>
+      <w:r>
+        <w:rPr>
+          <w:rFonts w:ascii="Calibri" w:hAnsi="Calibri" w:cs="Calibri"/>
+        </w:rPr>
+        <w:t xml:space="preserve"> remains the same. </w:t>
+      </w:r>
+      <w:r>
+        <w:rPr>
+          <w:rFonts w:ascii="Calibri" w:hAnsi="Calibri" w:cs="Calibri"/>
+        </w:rPr>
+        <w:t>Methods have been created</w:t>
+      </w:r>
+      <w:r>
+        <w:rPr>
+          <w:rFonts w:ascii="Calibri" w:hAnsi="Calibri" w:cs="Calibri"/>
+        </w:rPr>
+        <w:t xml:space="preserve"> to let the university register </w:t>
+      </w:r>
+      <w:r>
+        <w:rPr>
+          <w:rFonts w:ascii="Calibri" w:hAnsi="Calibri" w:cs="Calibri"/>
+        </w:rPr>
+        <w:t>customers</w:t>
+      </w:r>
+      <w:r>
+        <w:rPr>
+          <w:rFonts w:ascii="Calibri" w:hAnsi="Calibri" w:cs="Calibri"/>
+        </w:rPr>
+        <w:t xml:space="preserve"> and their </w:t>
+      </w:r>
+      <w:r>
+        <w:rPr>
+          <w:rFonts w:ascii="Calibri" w:hAnsi="Calibri" w:cs="Calibri"/>
+        </w:rPr>
+        <w:t xml:space="preserve">cars, scan permits of registered cars, and bill customers monthly </w:t>
       </w:r>
       <w:r>
         <w:rPr>
@@ -426,7 +435,15 @@
           <w:b/>
           <w:bCs/>
         </w:rPr>
-        <w:t>Class Design Concepts</w:t>
+        <w:t xml:space="preserve">Class Design </w:t>
+      </w:r>
+      <w:r>
+        <w:rPr>
+          <w:rFonts w:ascii="Calibri" w:hAnsi="Calibri" w:cs="Calibri"/>
+          <w:b/>
+          <w:bCs/>
+        </w:rPr>
+        <w:t>Changes</w:t>
       </w:r>
     </w:p>
     <w:p>
@@ -446,13 +463,7 @@
         <w:rPr>
           <w:rFonts w:ascii="Calibri" w:hAnsi="Calibri" w:cs="Calibri"/>
         </w:rPr>
-        <w:t>Class</w:t>
-      </w:r>
-      <w:r>
-        <w:rPr>
-          <w:rFonts w:ascii="Calibri" w:hAnsi="Calibri" w:cs="Calibri"/>
-        </w:rPr>
-        <w:t xml:space="preserve">es were located in a maven project. </w:t>
+        <w:t>The parking office is responsible for maintaining lists of all customers, cars, parking lots, and charges for the university.</w:t>
       </w:r>
       <w:r>
         <w:rPr>
@@ -464,127 +475,13 @@
         <w:rPr>
           <w:rFonts w:ascii="Calibri" w:hAnsi="Calibri" w:cs="Calibri"/>
         </w:rPr>
-        <w:t>D</w:t>
-      </w:r>
-      <w:r>
-        <w:rPr>
-          <w:rFonts w:ascii="Calibri" w:hAnsi="Calibri" w:cs="Calibri"/>
-        </w:rPr>
-        <w:t>esign was based around understanding the default fields and the relationships they implied</w:t>
-      </w:r>
-      <w:r>
-        <w:rPr>
-          <w:rFonts w:ascii="Calibri" w:hAnsi="Calibri" w:cs="Calibri"/>
-        </w:rPr>
-        <w:t xml:space="preserve"> then</w:t>
-      </w:r>
-      <w:r>
-        <w:rPr>
-          <w:rFonts w:ascii="Calibri" w:hAnsi="Calibri" w:cs="Calibri"/>
-        </w:rPr>
-        <w:t xml:space="preserve"> expanding each class from that core to meet the university use cases. Cars utilized an owner field which had an implied relationship to the customer id field in the </w:t>
-      </w:r>
-      <w:r>
-        <w:rPr>
-          <w:rFonts w:ascii="Calibri" w:hAnsi="Calibri" w:cs="Calibri"/>
-        </w:rPr>
-        <w:t>c</w:t>
-      </w:r>
-      <w:r>
-        <w:rPr>
-          <w:rFonts w:ascii="Calibri" w:hAnsi="Calibri" w:cs="Calibri"/>
-        </w:rPr>
-        <w:t xml:space="preserve">ustomer class.  </w:t>
-      </w:r>
-      <w:r>
-        <w:rPr>
-          <w:rFonts w:ascii="Calibri" w:hAnsi="Calibri" w:cs="Calibri"/>
-        </w:rPr>
-        <w:t>Both of these were</w:t>
-      </w:r>
-      <w:r>
-        <w:rPr>
-          <w:rFonts w:ascii="Calibri" w:hAnsi="Calibri" w:cs="Calibri"/>
-        </w:rPr>
-        <w:t xml:space="preserve"> changed from a String to a UUID to better represent a unique ID field</w:t>
-      </w:r>
-      <w:r>
-        <w:rPr>
-          <w:rFonts w:ascii="Calibri" w:hAnsi="Calibri" w:cs="Calibri"/>
-        </w:rPr>
-        <w:t xml:space="preserve">. This customer id field is then used in the customer class when a car is registered. </w:t>
-      </w:r>
-      <w:r>
-        <w:rPr>
-          <w:rFonts w:ascii="Calibri" w:hAnsi="Calibri" w:cs="Calibri"/>
-        </w:rPr>
-        <w:t xml:space="preserve">Once registered, a </w:t>
-      </w:r>
-      <w:r>
-        <w:rPr>
-          <w:rFonts w:ascii="Calibri" w:hAnsi="Calibri" w:cs="Calibri"/>
-        </w:rPr>
-        <w:t>c</w:t>
-      </w:r>
-      <w:r>
-        <w:rPr>
-          <w:rFonts w:ascii="Calibri" w:hAnsi="Calibri" w:cs="Calibri"/>
-        </w:rPr>
-        <w:t>ar is added to the customers hash</w:t>
-      </w:r>
-      <w:r>
-        <w:rPr>
-          <w:rFonts w:ascii="Calibri" w:hAnsi="Calibri" w:cs="Calibri"/>
-        </w:rPr>
-        <w:t xml:space="preserve"> </w:t>
-      </w:r>
-      <w:r>
-        <w:rPr>
-          <w:rFonts w:ascii="Calibri" w:hAnsi="Calibri" w:cs="Calibri"/>
-        </w:rPr>
-        <w:t>map of registered</w:t>
-      </w:r>
-      <w:r>
-        <w:rPr>
-          <w:rFonts w:ascii="Calibri" w:hAnsi="Calibri" w:cs="Calibri"/>
-        </w:rPr>
-        <w:t xml:space="preserve"> cars. A hash map was chosen because it allows the </w:t>
-      </w:r>
-      <w:r>
-        <w:rPr>
-          <w:rFonts w:ascii="Calibri" w:hAnsi="Calibri" w:cs="Calibri"/>
-        </w:rPr>
-        <w:t>p</w:t>
-      </w:r>
-      <w:r>
-        <w:rPr>
-          <w:rFonts w:ascii="Calibri" w:hAnsi="Calibri" w:cs="Calibri"/>
-        </w:rPr>
-        <w:t xml:space="preserve">arking </w:t>
-      </w:r>
-      <w:r>
-        <w:rPr>
-          <w:rFonts w:ascii="Calibri" w:hAnsi="Calibri" w:cs="Calibri"/>
-        </w:rPr>
-        <w:t>o</w:t>
-      </w:r>
-      <w:r>
-        <w:rPr>
-          <w:rFonts w:ascii="Calibri" w:hAnsi="Calibri" w:cs="Calibri"/>
-        </w:rPr>
-        <w:t>ffice to easily retrieve all the information needed for a car based on its license field, which will also be unique. This hash map pattern was carried over when the</w:t>
-      </w:r>
-      <w:r>
-        <w:rPr>
-          <w:rFonts w:ascii="Calibri" w:hAnsi="Calibri" w:cs="Calibri"/>
-        </w:rPr>
-        <w:t xml:space="preserve"> c</w:t>
-      </w:r>
-      <w:r>
-        <w:rPr>
-          <w:rFonts w:ascii="Calibri" w:hAnsi="Calibri" w:cs="Calibri"/>
-        </w:rPr>
-        <w:t xml:space="preserve">ar class was fleshed out. </w:t>
+        <w:t>This provided an opportunity to consolidate code functionality from the existing classes of parking lot, customer, and car.</w:t>
+      </w:r>
+      <w:r>
+        <w:rPr>
+          <w:rFonts w:ascii="Calibri" w:hAnsi="Calibri" w:cs="Calibri"/>
+        </w:rPr>
+        <w:t xml:space="preserve"> The parking fee class was removed and instead replaced with parking charge. This necessitated a rework of the existing charge system to utilize the new money class. New methods were created to allow customers to register with the parking office and then use their customer information to register cars for a permit.</w:t>
       </w:r>
     </w:p>
     <w:p>
@@ -599,12 +496,11 @@
           <w:rFonts w:ascii="Calibri" w:hAnsi="Calibri" w:cs="Calibri"/>
           <w:noProof/>
         </w:rPr>
-        <w:lastRenderedPageBreak/>
         <w:drawing>
-          <wp:inline distT="0" distB="0" distL="0" distR="0" wp14:anchorId="1C69D731" wp14:editId="5E2F44B0">
-            <wp:extent cx="5943600" cy="2420620"/>
-            <wp:effectExtent l="0" t="0" r="0" b="0"/>
-            <wp:docPr id="257281787" name="Picture 2" descr="A screen shot of a computer program&#10;&#10;AI-generated content may be incorrect."/>
+          <wp:inline distT="0" distB="0" distL="0" distR="0" wp14:anchorId="15FF3367" wp14:editId="5A506B32">
+            <wp:extent cx="5943600" cy="1332865"/>
+            <wp:effectExtent l="0" t="0" r="0" b="635"/>
+            <wp:docPr id="57779475" name="Picture 3" descr="A diagram of a car registration&#10;&#10;AI-generated content may be incorrect."/>
             <wp:cNvGraphicFramePr>
               <a:graphicFrameLocks xmlns:a="http://schemas.openxmlformats.org/drawingml/2006/main" noChangeAspect="1"/>
             </wp:cNvGraphicFramePr>
@@ -612,7 +508,7 @@
               <a:graphicData uri="http://schemas.openxmlformats.org/drawingml/2006/picture">
                 <pic:pic xmlns:pic="http://schemas.openxmlformats.org/drawingml/2006/picture">
                   <pic:nvPicPr>
-                    <pic:cNvPr id="257281787" name="Picture 2" descr="A screen shot of a computer program&#10;&#10;AI-generated content may be incorrect."/>
+                    <pic:cNvPr id="57779475" name="Picture 3" descr="A diagram of a car registration&#10;&#10;AI-generated content may be incorrect."/>
                     <pic:cNvPicPr/>
                   </pic:nvPicPr>
                   <pic:blipFill>
@@ -630,7 +526,7 @@
                   <pic:spPr>
                     <a:xfrm>
                       <a:off x="0" y="0"/>
-                      <a:ext cx="5943600" cy="2420620"/>
+                      <a:ext cx="5943600" cy="1332865"/>
                     </a:xfrm>
                     <a:prstGeom prst="rect">
                       <a:avLst/>
@@ -658,58 +554,36 @@
           <w:sz w:val="20"/>
           <w:szCs w:val="20"/>
         </w:rPr>
-        <w:t>Figure 1. Compiling Maven Project</w:t>
-      </w:r>
-    </w:p>
-    <w:p>
-      <w:pPr>
-        <w:spacing w:line="480" w:lineRule="auto"/>
-        <w:rPr>
-          <w:rFonts w:ascii="Calibri" w:hAnsi="Calibri" w:cs="Calibri"/>
-        </w:rPr>
-      </w:pPr>
-      <w:r>
-        <w:rPr>
-          <w:rFonts w:ascii="Calibri" w:hAnsi="Calibri" w:cs="Calibri"/>
-        </w:rPr>
+        <w:t xml:space="preserve">Figure 1. </w:t>
+      </w:r>
+      <w:r>
+        <w:rPr>
+          <w:rFonts w:ascii="Calibri" w:hAnsi="Calibri" w:cs="Calibri"/>
+          <w:sz w:val="20"/>
+          <w:szCs w:val="20"/>
+        </w:rPr>
+        <w:t>Customer Registration Followed by Car Permit Registration</w:t>
+      </w:r>
+    </w:p>
+    <w:p>
+      <w:pPr>
+        <w:spacing w:line="480" w:lineRule="auto"/>
+        <w:rPr>
+          <w:rFonts w:ascii="Calibri" w:hAnsi="Calibri" w:cs="Calibri"/>
+        </w:rPr>
+      </w:pPr>
+      <w:r>
+        <w:rPr>
+          <w:rFonts w:ascii="Calibri" w:hAnsi="Calibri" w:cs="Calibri"/>
+        </w:rPr>
+        <w:lastRenderedPageBreak/>
         <w:tab/>
-        <w:t xml:space="preserve">The </w:t>
-      </w:r>
-      <w:r>
-        <w:rPr>
-          <w:rFonts w:ascii="Calibri" w:hAnsi="Calibri" w:cs="Calibri"/>
-        </w:rPr>
-        <w:t>c</w:t>
-      </w:r>
-      <w:r>
-        <w:rPr>
-          <w:rFonts w:ascii="Calibri" w:hAnsi="Calibri" w:cs="Calibri"/>
-        </w:rPr>
-        <w:t xml:space="preserve">ar </w:t>
-      </w:r>
-      <w:r>
-        <w:rPr>
-          <w:rFonts w:ascii="Calibri" w:hAnsi="Calibri" w:cs="Calibri"/>
-        </w:rPr>
-        <w:t xml:space="preserve">class </w:t>
-      </w:r>
-      <w:r>
-        <w:rPr>
-          <w:rFonts w:ascii="Calibri" w:hAnsi="Calibri" w:cs="Calibri"/>
-        </w:rPr>
-        <w:t>contained methods</w:t>
-      </w:r>
-      <w:r>
-        <w:rPr>
-          <w:rFonts w:ascii="Calibri" w:hAnsi="Calibri" w:cs="Calibri"/>
-        </w:rPr>
-        <w:t xml:space="preserve"> responsible for </w:t>
-      </w:r>
-      <w:r>
-        <w:rPr>
-          <w:rFonts w:ascii="Calibri" w:hAnsi="Calibri" w:cs="Calibri"/>
-        </w:rPr>
-        <w:t>keeping track of the parking fees incurred by the permit.</w:t>
+      </w:r>
+      <w:r>
+        <w:rPr>
+          <w:rFonts w:ascii="Calibri" w:hAnsi="Calibri" w:cs="Calibri"/>
+        </w:rPr>
+        <w:t xml:space="preserve">The addition of these new methods did complicate matters to a degree as the initial class designs utilized a different payment structure, however the payoff was worth it. Centralizing all that functionality in the parking office class allows for easier maintenance. New helper methods were also created able to cut down on code repetition and search for specific objects within the main parking office lists. </w:t>
       </w:r>
       <w:r>
         <w:rPr>
@@ -721,244 +595,13 @@
         <w:rPr>
           <w:rFonts w:ascii="Calibri" w:hAnsi="Calibri" w:cs="Calibri"/>
         </w:rPr>
-        <w:t>Locating these methods</w:t>
-      </w:r>
-      <w:r>
-        <w:rPr>
-          <w:rFonts w:ascii="Calibri" w:hAnsi="Calibri" w:cs="Calibri"/>
-        </w:rPr>
-        <w:t xml:space="preserve"> in the</w:t>
-      </w:r>
-      <w:r>
-        <w:rPr>
-          <w:rFonts w:ascii="Calibri" w:hAnsi="Calibri" w:cs="Calibri"/>
-        </w:rPr>
-        <w:t xml:space="preserve"> c</w:t>
-      </w:r>
-      <w:r>
-        <w:rPr>
-          <w:rFonts w:ascii="Calibri" w:hAnsi="Calibri" w:cs="Calibri"/>
-        </w:rPr>
-        <w:t>ar object itself made it easier to</w:t>
-      </w:r>
-      <w:r>
-        <w:rPr>
-          <w:rFonts w:ascii="Calibri" w:hAnsi="Calibri" w:cs="Calibri"/>
-        </w:rPr>
-        <w:t xml:space="preserve"> also</w:t>
-      </w:r>
-      <w:r>
-        <w:rPr>
-          <w:rFonts w:ascii="Calibri" w:hAnsi="Calibri" w:cs="Calibri"/>
-        </w:rPr>
-        <w:t xml:space="preserve"> calculate</w:t>
-      </w:r>
-      <w:r>
-        <w:rPr>
-          <w:rFonts w:ascii="Calibri" w:hAnsi="Calibri" w:cs="Calibri"/>
-        </w:rPr>
-        <w:t xml:space="preserve"> the</w:t>
-      </w:r>
-      <w:r>
-        <w:rPr>
-          <w:rFonts w:ascii="Calibri" w:hAnsi="Calibri" w:cs="Calibri"/>
-        </w:rPr>
-        <w:t xml:space="preserve"> monthly bill the parking office send</w:t>
-      </w:r>
-      <w:r>
-        <w:rPr>
-          <w:rFonts w:ascii="Calibri" w:hAnsi="Calibri" w:cs="Calibri"/>
-        </w:rPr>
-        <w:t>s</w:t>
-      </w:r>
-      <w:r>
-        <w:rPr>
-          <w:rFonts w:ascii="Calibri" w:hAnsi="Calibri" w:cs="Calibri"/>
-        </w:rPr>
-        <w:t xml:space="preserve"> to customers each mont</w:t>
-      </w:r>
-      <w:r>
-        <w:rPr>
-          <w:rFonts w:ascii="Calibri" w:hAnsi="Calibri" w:cs="Calibri"/>
-        </w:rPr>
-        <w:t xml:space="preserve">h. </w:t>
-      </w:r>
-      <w:r>
-        <w:rPr>
-          <w:rFonts w:ascii="Calibri" w:hAnsi="Calibri" w:cs="Calibri"/>
-        </w:rPr>
-        <w:t xml:space="preserve">This was done using a parking fee object </w:t>
-      </w:r>
-      <w:r>
-        <w:rPr>
-          <w:rFonts w:ascii="Calibri" w:hAnsi="Calibri" w:cs="Calibri"/>
-        </w:rPr>
-        <w:t xml:space="preserve">which kept track of the fee for each lot individually using the lot id. The </w:t>
-      </w:r>
-      <w:r>
-        <w:rPr>
-          <w:rFonts w:ascii="Calibri" w:hAnsi="Calibri" w:cs="Calibri"/>
-        </w:rPr>
-        <w:t xml:space="preserve">parking lot fees </w:t>
-      </w:r>
-      <w:r>
-        <w:rPr>
-          <w:rFonts w:ascii="Calibri" w:hAnsi="Calibri" w:cs="Calibri"/>
-        </w:rPr>
-        <w:t>were able to be stored in one fashion while the logic was handled elsewhere</w:t>
-      </w:r>
-      <w:r>
-        <w:rPr>
-          <w:rFonts w:ascii="Calibri" w:hAnsi="Calibri" w:cs="Calibri"/>
-        </w:rPr>
-        <w:t xml:space="preserve">. </w:t>
-      </w:r>
-      <w:r>
-        <w:rPr>
-          <w:rFonts w:ascii="Calibri" w:hAnsi="Calibri" w:cs="Calibri"/>
-        </w:rPr>
-        <w:t>The car class could then calculate the total monthly fee using this information and apply the compact car discount if necessary.</w:t>
-      </w:r>
-      <w:r>
-        <w:rPr>
-          <w:rFonts w:ascii="Calibri" w:hAnsi="Calibri" w:cs="Calibri"/>
-        </w:rPr>
-        <w:t xml:space="preserve"> </w:t>
-      </w:r>
-      <w:r>
-        <w:rPr>
-          <w:rFonts w:ascii="Calibri" w:hAnsi="Calibri" w:cs="Calibri"/>
-        </w:rPr>
-        <w:t>The</w:t>
-      </w:r>
-      <w:r>
-        <w:rPr>
-          <w:rFonts w:ascii="Calibri" w:hAnsi="Calibri" w:cs="Calibri"/>
-        </w:rPr>
-        <w:t xml:space="preserve"> customer class </w:t>
-      </w:r>
-      <w:r>
-        <w:rPr>
-          <w:rFonts w:ascii="Calibri" w:hAnsi="Calibri" w:cs="Calibri"/>
-        </w:rPr>
-        <w:t xml:space="preserve">was then able </w:t>
-      </w:r>
-      <w:r>
-        <w:rPr>
-          <w:rFonts w:ascii="Calibri" w:hAnsi="Calibri" w:cs="Calibri"/>
-        </w:rPr>
-        <w:t>to retrieve an aggregate of its total car</w:t>
-      </w:r>
-      <w:r>
-        <w:rPr>
-          <w:rFonts w:ascii="Calibri" w:hAnsi="Calibri" w:cs="Calibri"/>
-        </w:rPr>
-        <w:t xml:space="preserve"> permit</w:t>
-      </w:r>
-      <w:r>
-        <w:rPr>
-          <w:rFonts w:ascii="Calibri" w:hAnsi="Calibri" w:cs="Calibri"/>
-        </w:rPr>
-        <w:t xml:space="preserve"> fees instead of worrying about which totals may need a discount.</w:t>
-      </w:r>
-    </w:p>
-    <w:p>
-      <w:pPr>
-        <w:spacing w:line="480" w:lineRule="auto"/>
-        <w:rPr>
-          <w:rFonts w:ascii="Calibri" w:hAnsi="Calibri" w:cs="Calibri"/>
-        </w:rPr>
-      </w:pPr>
-      <w:r>
-        <w:rPr>
-          <w:rFonts w:ascii="Calibri" w:hAnsi="Calibri" w:cs="Calibri"/>
-        </w:rPr>
-        <w:tab/>
-      </w:r>
-      <w:r>
-        <w:rPr>
-          <w:rFonts w:ascii="Calibri" w:hAnsi="Calibri" w:cs="Calibri"/>
-        </w:rPr>
-        <w:t xml:space="preserve">The parking lot </w:t>
-      </w:r>
-      <w:r>
-        <w:rPr>
-          <w:rFonts w:ascii="Calibri" w:hAnsi="Calibri" w:cs="Calibri"/>
-        </w:rPr>
-        <w:t xml:space="preserve">class was the last piece of core logic. Here the main two methods were around entry and exit of cars. Both methods included a lot of validation that would throw errors if </w:t>
-      </w:r>
-      <w:r>
-        <w:rPr>
-          <w:rFonts w:ascii="Calibri" w:hAnsi="Calibri" w:cs="Calibri"/>
-        </w:rPr>
-        <w:t>conditions</w:t>
-      </w:r>
-      <w:r>
-        <w:rPr>
-          <w:rFonts w:ascii="Calibri" w:hAnsi="Calibri" w:cs="Calibri"/>
-        </w:rPr>
-        <w:t xml:space="preserve"> </w:t>
-      </w:r>
-      <w:r>
-        <w:rPr>
-          <w:rFonts w:ascii="Calibri" w:hAnsi="Calibri" w:cs="Calibri"/>
-        </w:rPr>
-        <w:t>were</w:t>
-      </w:r>
-      <w:r>
-        <w:rPr>
-          <w:rFonts w:ascii="Calibri" w:hAnsi="Calibri" w:cs="Calibri"/>
-        </w:rPr>
-        <w:t xml:space="preserve"> not met. This was an attempt to catch potential hurdles involved with parking such as a customer attempting to use an expired permit or parking in a full lot. Entry and exit </w:t>
-      </w:r>
-      <w:r>
-        <w:rPr>
-          <w:rFonts w:ascii="Calibri" w:hAnsi="Calibri" w:cs="Calibri"/>
-        </w:rPr>
-        <w:lastRenderedPageBreak/>
-        <w:t>parking lots shared some logic</w:t>
-      </w:r>
-      <w:r>
-        <w:rPr>
-          <w:rFonts w:ascii="Calibri" w:hAnsi="Calibri" w:cs="Calibri"/>
-        </w:rPr>
-        <w:t xml:space="preserve"> common to both but differed in how the daily or hourly rate was charged</w:t>
-      </w:r>
-      <w:r>
-        <w:rPr>
-          <w:rFonts w:ascii="Calibri" w:hAnsi="Calibri" w:cs="Calibri"/>
-        </w:rPr>
-        <w:t xml:space="preserve">. </w:t>
-      </w:r>
-      <w:r>
-        <w:rPr>
-          <w:rFonts w:ascii="Calibri" w:hAnsi="Calibri" w:cs="Calibri"/>
-        </w:rPr>
-        <w:t>A final method was designed to update daily parking lot fees for overnight parking customers.</w:t>
-      </w:r>
-      <w:r>
-        <w:rPr>
-          <w:rFonts w:ascii="Calibri" w:hAnsi="Calibri" w:cs="Calibri"/>
-        </w:rPr>
-        <w:t xml:space="preserve"> </w:t>
-      </w:r>
-      <w:r>
-        <w:rPr>
-          <w:rFonts w:ascii="Calibri" w:hAnsi="Calibri" w:cs="Calibri"/>
-        </w:rPr>
-        <w:t>Microsoft copilot was used to generate swift test coverage</w:t>
-      </w:r>
-      <w:r>
-        <w:rPr>
-          <w:rFonts w:ascii="Calibri" w:hAnsi="Calibri" w:cs="Calibri"/>
-        </w:rPr>
-        <w:t xml:space="preserve"> for classes</w:t>
-      </w:r>
-      <w:r>
-        <w:rPr>
-          <w:rFonts w:ascii="Calibri" w:hAnsi="Calibri" w:cs="Calibri"/>
-        </w:rPr>
-        <w:t>. These tests were then validated and corrected as needed.</w:t>
+        <w:t>These changes did entail a significant rework of the test classes and the addition of new ones</w:t>
+      </w:r>
+      <w:r>
+        <w:rPr>
+          <w:rFonts w:ascii="Calibri" w:hAnsi="Calibri" w:cs="Calibri"/>
+        </w:rPr>
+        <w:t xml:space="preserve"> to increase test coverage.</w:t>
       </w:r>
     </w:p>
     <w:p>
@@ -974,10 +617,10 @@
           <w:noProof/>
         </w:rPr>
         <w:drawing>
-          <wp:inline distT="0" distB="0" distL="0" distR="0" wp14:anchorId="6B1E627D" wp14:editId="39384CAA">
-            <wp:extent cx="5534247" cy="2644140"/>
-            <wp:effectExtent l="0" t="0" r="9525" b="3810"/>
-            <wp:docPr id="401628621" name="Picture 1" descr="Test Case Results"/>
+          <wp:inline distT="0" distB="0" distL="0" distR="0" wp14:anchorId="4F161385" wp14:editId="37009609">
+            <wp:extent cx="5943600" cy="3272155"/>
+            <wp:effectExtent l="0" t="0" r="0" b="4445"/>
+            <wp:docPr id="1051960146" name="Picture 2" descr="A screenshot of a computer&#10;&#10;AI-generated content may be incorrect."/>
             <wp:cNvGraphicFramePr>
               <a:graphicFrameLocks xmlns:a="http://schemas.openxmlformats.org/drawingml/2006/main" noChangeAspect="1"/>
             </wp:cNvGraphicFramePr>
@@ -985,7 +628,7 @@
               <a:graphicData uri="http://schemas.openxmlformats.org/drawingml/2006/picture">
                 <pic:pic xmlns:pic="http://schemas.openxmlformats.org/drawingml/2006/picture">
                   <pic:nvPicPr>
-                    <pic:cNvPr id="401628621" name="Picture 1" descr="Test Case Results"/>
+                    <pic:cNvPr id="1051960146" name="Picture 2" descr="A screenshot of a computer&#10;&#10;AI-generated content may be incorrect."/>
                     <pic:cNvPicPr/>
                   </pic:nvPicPr>
                   <pic:blipFill>
@@ -1003,7 +646,7 @@
                   <pic:spPr>
                     <a:xfrm>
                       <a:off x="0" y="0"/>
-                      <a:ext cx="5536426" cy="2645181"/>
+                      <a:ext cx="5943600" cy="3272155"/>
                     </a:xfrm>
                     <a:prstGeom prst="rect">
                       <a:avLst/>
@@ -1070,6 +713,12 @@
         <w:rPr>
           <w:rFonts w:ascii="Calibri" w:hAnsi="Calibri" w:cs="Calibri"/>
         </w:rPr>
+        <w:t xml:space="preserve">Dependencies and assumptions remain largely the same. </w:t>
+      </w:r>
+      <w:r>
+        <w:rPr>
+          <w:rFonts w:ascii="Calibri" w:hAnsi="Calibri" w:cs="Calibri"/>
+        </w:rPr>
         <w:t>All</w:t>
       </w:r>
       <w:r>
@@ -1118,86 +767,123 @@
         <w:rPr>
           <w:rFonts w:ascii="Calibri" w:hAnsi="Calibri" w:cs="Calibri"/>
         </w:rPr>
-        <w:t xml:space="preserve"> be handling them instead of at the class level. This seemed appropriate as these errors were ones the system should not recover </w:t>
-      </w:r>
-      <w:r>
-        <w:rPr>
-          <w:rFonts w:ascii="Calibri" w:hAnsi="Calibri" w:cs="Calibri"/>
-        </w:rPr>
-        <w:t>from,</w:t>
-      </w:r>
-      <w:r>
-        <w:rPr>
-          <w:rFonts w:ascii="Calibri" w:hAnsi="Calibri" w:cs="Calibri"/>
-        </w:rPr>
-        <w:t xml:space="preserve"> </w:t>
-      </w:r>
-      <w:r>
-        <w:rPr>
-          <w:rFonts w:ascii="Calibri" w:hAnsi="Calibri" w:cs="Calibri"/>
-        </w:rPr>
-        <w:t>such as a customer requiring a permit before attempting to use a parking lot</w:t>
-      </w:r>
-      <w:r>
-        <w:rPr>
-          <w:rFonts w:ascii="Calibri" w:hAnsi="Calibri" w:cs="Calibri"/>
-        </w:rPr>
-        <w:t>.</w:t>
-      </w:r>
-      <w:r>
-        <w:rPr>
-          <w:rFonts w:ascii="Calibri" w:hAnsi="Calibri" w:cs="Calibri"/>
-        </w:rPr>
-        <w:t xml:space="preserve"> An additional assumption lies with the license field being unique. License plates should be unique per state, but that is handled by the DMV and not the university</w:t>
-      </w:r>
-      <w:r>
-        <w:rPr>
-          <w:rFonts w:ascii="Calibri" w:hAnsi="Calibri" w:cs="Calibri"/>
-        </w:rPr>
-        <w:t>. Validating address was not a concern as</w:t>
-      </w:r>
-      <w:r>
-        <w:rPr>
-          <w:rFonts w:ascii="Calibri" w:hAnsi="Calibri" w:cs="Calibri"/>
-        </w:rPr>
-        <w:t xml:space="preserve"> the customers will be employees and students of the university</w:t>
-      </w:r>
-      <w:r>
-        <w:rPr>
-          <w:rFonts w:ascii="Calibri" w:hAnsi="Calibri" w:cs="Calibri"/>
-        </w:rPr>
-        <w:t>, t</w:t>
-      </w:r>
-      <w:r>
-        <w:rPr>
-          <w:rFonts w:ascii="Calibri" w:hAnsi="Calibri" w:cs="Calibri"/>
-        </w:rPr>
-        <w:t xml:space="preserve">heir address will be captured and validated </w:t>
-      </w:r>
-      <w:r>
-        <w:rPr>
-          <w:rFonts w:ascii="Calibri" w:hAnsi="Calibri" w:cs="Calibri"/>
-        </w:rPr>
-        <w:t>by other university systems</w:t>
-      </w:r>
-      <w:r>
-        <w:rPr>
-          <w:rFonts w:ascii="Calibri" w:hAnsi="Calibri" w:cs="Calibri"/>
+        <w:t xml:space="preserve"> be handling them instead of at the class level. </w:t>
+      </w:r>
+      <w:r>
+        <w:rPr>
+          <w:rFonts w:ascii="Calibri" w:hAnsi="Calibri" w:cs="Calibri"/>
+        </w:rPr>
+        <w:t xml:space="preserve">A good example of this is the addition of a finally clause to our exit method. Errors thrown while validating permits on exit could cause serious issues with parking lot capacity tracking. </w:t>
+      </w:r>
+      <w:r>
+        <w:rPr>
+          <w:rFonts w:ascii="Calibri" w:hAnsi="Calibri" w:cs="Calibri"/>
+        </w:rPr>
+        <w:lastRenderedPageBreak/>
+        <w:t xml:space="preserve">Now the parking lot will still update its parked cars list while our parking office can investigate the payment error. </w:t>
+      </w:r>
+      <w:r>
+        <w:rPr>
+          <w:rFonts w:ascii="Calibri" w:hAnsi="Calibri" w:cs="Calibri"/>
+        </w:rPr>
+        <w:t>Our parking system is growing ever large, but we are still tightly linked with the overall greater university network.</w:t>
+      </w:r>
+    </w:p>
+    <w:p>
+      <w:pPr>
+        <w:spacing w:line="480" w:lineRule="auto"/>
+        <w:rPr>
+          <w:rFonts w:ascii="Calibri" w:hAnsi="Calibri" w:cs="Calibri"/>
+        </w:rPr>
+      </w:pPr>
+      <w:r>
+        <w:rPr>
+          <w:rFonts w:ascii="Calibri" w:hAnsi="Calibri" w:cs="Calibri"/>
+          <w:noProof/>
+        </w:rPr>
+        <w:drawing>
+          <wp:inline distT="0" distB="0" distL="0" distR="0" wp14:anchorId="5BE40EE1" wp14:editId="7B983929">
+            <wp:extent cx="5677392" cy="2720576"/>
+            <wp:effectExtent l="0" t="0" r="0" b="3810"/>
+            <wp:docPr id="1746614758" name="Picture 4" descr="A diagram of a car entry&#10;&#10;AI-generated content may be incorrect."/>
+            <wp:cNvGraphicFramePr>
+              <a:graphicFrameLocks xmlns:a="http://schemas.openxmlformats.org/drawingml/2006/main" noChangeAspect="1"/>
+            </wp:cNvGraphicFramePr>
+            <a:graphic xmlns:a="http://schemas.openxmlformats.org/drawingml/2006/main">
+              <a:graphicData uri="http://schemas.openxmlformats.org/drawingml/2006/picture">
+                <pic:pic xmlns:pic="http://schemas.openxmlformats.org/drawingml/2006/picture">
+                  <pic:nvPicPr>
+                    <pic:cNvPr id="1746614758" name="Picture 4" descr="A diagram of a car entry&#10;&#10;AI-generated content may be incorrect."/>
+                    <pic:cNvPicPr/>
+                  </pic:nvPicPr>
+                  <pic:blipFill>
+                    <a:blip r:embed="rId10">
+                      <a:extLst>
+                        <a:ext uri="{28A0092B-C50C-407E-A947-70E740481C1C}">
+                          <a14:useLocalDpi xmlns:a14="http://schemas.microsoft.com/office/drawing/2010/main" val="0"/>
+                        </a:ext>
+                      </a:extLst>
+                    </a:blip>
+                    <a:stretch>
+                      <a:fillRect/>
+                    </a:stretch>
+                  </pic:blipFill>
+                  <pic:spPr>
+                    <a:xfrm>
+                      <a:off x="0" y="0"/>
+                      <a:ext cx="5677392" cy="2720576"/>
+                    </a:xfrm>
+                    <a:prstGeom prst="rect">
+                      <a:avLst/>
+                    </a:prstGeom>
+                  </pic:spPr>
+                </pic:pic>
+              </a:graphicData>
+            </a:graphic>
+          </wp:inline>
+        </w:drawing>
+      </w:r>
+    </w:p>
+    <w:p>
+      <w:pPr>
+        <w:spacing w:line="480" w:lineRule="auto"/>
+        <w:rPr>
+          <w:rFonts w:ascii="Calibri" w:hAnsi="Calibri" w:cs="Calibri"/>
+          <w:sz w:val="20"/>
+          <w:szCs w:val="20"/>
+        </w:rPr>
+      </w:pPr>
+      <w:r>
+        <w:rPr>
+          <w:rFonts w:ascii="Calibri" w:hAnsi="Calibri" w:cs="Calibri"/>
+          <w:sz w:val="20"/>
+          <w:szCs w:val="20"/>
+        </w:rPr>
+        <w:t xml:space="preserve">Figure </w:t>
+      </w:r>
+      <w:r>
+        <w:rPr>
+          <w:rFonts w:ascii="Calibri" w:hAnsi="Calibri" w:cs="Calibri"/>
+          <w:sz w:val="20"/>
+          <w:szCs w:val="20"/>
+        </w:rPr>
+        <w:t>3</w:t>
+      </w:r>
+      <w:r>
+        <w:rPr>
+          <w:rFonts w:ascii="Calibri" w:hAnsi="Calibri" w:cs="Calibri"/>
+          <w:sz w:val="20"/>
+          <w:szCs w:val="20"/>
         </w:rPr>
         <w:t xml:space="preserve">. </w:t>
       </w:r>
       <w:r>
         <w:rPr>
           <w:rFonts w:ascii="Calibri" w:hAnsi="Calibri" w:cs="Calibri"/>
-        </w:rPr>
-        <w:t xml:space="preserve">Our parking </w:t>
-      </w:r>
-      <w:r>
-        <w:rPr>
-          <w:rFonts w:ascii="Calibri" w:hAnsi="Calibri" w:cs="Calibri"/>
-        </w:rPr>
-        <w:lastRenderedPageBreak/>
-        <w:t>system is an important part of that university, but it is just one part of the greater university network.</w:t>
+          <w:sz w:val="20"/>
+          <w:szCs w:val="20"/>
+        </w:rPr>
+        <w:t>Car Entry and Exit Process</w:t>
       </w:r>
     </w:p>
     <w:p>
@@ -1236,13 +922,55 @@
         <w:rPr>
           <w:rFonts w:ascii="Calibri" w:hAnsi="Calibri" w:cs="Calibri"/>
         </w:rPr>
-        <w:t>Creating the classes for the university parking system was initially difficult as the default fields and methods left several different directions that could be taken to flesh out the classes. However, once the process was started and an initial structure started to take shape development became easier. The initial class design for the parking system gives a solid foundation upon which to build the greater</w:t>
-      </w:r>
-      <w:r>
-        <w:rPr>
-          <w:rFonts w:ascii="Calibri" w:hAnsi="Calibri" w:cs="Calibri"/>
-        </w:rPr>
-        <w:t xml:space="preserve"> parking system network that would be required by a large university.</w:t>
+        <w:t>The creation of the central parking office class has been an excellent boon in organizing the required methods.</w:t>
+      </w:r>
+      <w:r>
+        <w:rPr>
+          <w:rFonts w:ascii="Calibri" w:hAnsi="Calibri" w:cs="Calibri"/>
+        </w:rPr>
+        <w:t xml:space="preserve"> Our parking system is</w:t>
+      </w:r>
+      <w:r>
+        <w:rPr>
+          <w:rFonts w:ascii="Calibri" w:hAnsi="Calibri" w:cs="Calibri"/>
+        </w:rPr>
+        <w:t xml:space="preserve"> still confined to a simple class structure, later development plans </w:t>
+      </w:r>
+      <w:r>
+        <w:rPr>
+          <w:rFonts w:ascii="Calibri" w:hAnsi="Calibri" w:cs="Calibri"/>
+        </w:rPr>
+        <w:t>involve</w:t>
+      </w:r>
+      <w:r>
+        <w:rPr>
+          <w:rFonts w:ascii="Calibri" w:hAnsi="Calibri" w:cs="Calibri"/>
+        </w:rPr>
+        <w:t xml:space="preserve"> the addition of a service layer to further consolidate our method logic.  </w:t>
+      </w:r>
+      <w:r>
+        <w:rPr>
+          <w:rFonts w:ascii="Calibri" w:hAnsi="Calibri" w:cs="Calibri"/>
+        </w:rPr>
+        <w:t>While there was some wasted development time due to code rework,</w:t>
+      </w:r>
+      <w:r>
+        <w:rPr>
+          <w:rFonts w:ascii="Calibri" w:hAnsi="Calibri" w:cs="Calibri"/>
+        </w:rPr>
+        <w:t xml:space="preserve"> </w:t>
+      </w:r>
+      <w:r>
+        <w:rPr>
+          <w:rFonts w:ascii="Calibri" w:hAnsi="Calibri" w:cs="Calibri"/>
+        </w:rPr>
+        <w:t>o</w:t>
+      </w:r>
+      <w:r>
+        <w:rPr>
+          <w:rFonts w:ascii="Calibri" w:hAnsi="Calibri" w:cs="Calibri"/>
+        </w:rPr>
+        <w:t xml:space="preserve">ur parking system is now growing ever larger and handling more tasks for the university. </w:t>
       </w:r>
     </w:p>
     <w:p>
@@ -1348,7 +1076,6 @@
           <w:b/>
           <w:bCs/>
         </w:rPr>
-        <w:lastRenderedPageBreak/>
         <w:t>References</w:t>
       </w:r>
     </w:p>

</xml_diff>